<commit_message>
beszamolo edited, added segedlet and beosztas
</commit_message>
<xml_diff>
--- a/documentation/mernoki_tervezes_beszamolo.docx
+++ b/documentation/mernoki_tervezes_beszamolo.docx
@@ -267,6 +267,8 @@
           <w:r>
             <w:t>Tartalom</w:t>
           </w:r>
+          <w:bookmarkStart w:id="0" w:name="_GoBack"/>
+          <w:bookmarkEnd w:id="0"/>
         </w:p>
         <w:p>
           <w:pPr>
@@ -773,7 +775,7 @@
                 <w:noProof/>
                 <w:webHidden/>
               </w:rPr>
-              <w:t>9</w:t>
+              <w:t>10</w:t>
             </w:r>
             <w:r>
               <w:rPr>
@@ -947,7 +949,7 @@
                 <w:noProof/>
                 <w:webHidden/>
               </w:rPr>
-              <w:t>12</w:t>
+              <w:t>11</w:t>
             </w:r>
             <w:r>
               <w:rPr>
@@ -1253,12 +1255,12 @@
           <w:numId w:val="8"/>
         </w:numPr>
       </w:pPr>
-      <w:bookmarkStart w:id="0" w:name="_Toc481432101"/>
+      <w:bookmarkStart w:id="1" w:name="_Toc481432101"/>
       <w:r>
         <w:lastRenderedPageBreak/>
         <w:t>Bevezetés</w:t>
       </w:r>
-      <w:bookmarkEnd w:id="0"/>
+      <w:bookmarkEnd w:id="1"/>
     </w:p>
     <w:p>
       <w:pPr>
@@ -2047,17 +2049,7 @@
           <w:sz w:val="24"/>
           <w:szCs w:val="24"/>
         </w:rPr>
-        <w:t xml:space="preserve"> a külső adatbázisból a megfelelő adatokat,</w:t>
-      </w:r>
-      <w:bookmarkStart w:id="1" w:name="_GoBack"/>
-      <w:bookmarkEnd w:id="1"/>
-      <w:r>
-        <w:rPr>
-          <w:rFonts w:ascii="Times New Roman" w:hAnsi="Times New Roman" w:cs="Times New Roman"/>
-          <w:sz w:val="24"/>
-          <w:szCs w:val="24"/>
-        </w:rPr>
-        <w:t xml:space="preserve"> majd olyan formátumúra alakítani, hogy megfeleljen a </w:t>
+        <w:t xml:space="preserve"> a külső adatbázisból a megfelelő adatokat, majd olyan formátumúra alakítani, hogy megfeleljen a </w:t>
       </w:r>
       <w:proofErr w:type="spellStart"/>
       <w:r>
@@ -3935,7 +3927,41 @@
           <w:sz w:val="24"/>
           <w:szCs w:val="24"/>
         </w:rPr>
-        <w:t xml:space="preserve"> egy relációsadatbázis-kezelő rendszer. Szabad szoftver, melynek fejlesztését önkéntesek végzik közösségi alapon. A munka elsődleges </w:t>
+        <w:t xml:space="preserve"> egy relációsadatbázis-kezelő rendszer</w:t>
+      </w:r>
+      <w:r>
+        <w:rPr>
+          <w:rFonts w:ascii="Times New Roman" w:hAnsi="Times New Roman" w:cs="Times New Roman"/>
+          <w:sz w:val="24"/>
+          <w:szCs w:val="24"/>
+        </w:rPr>
+        <w:t xml:space="preserve">, amelyet a </w:t>
+      </w:r>
+      <w:proofErr w:type="spellStart"/>
+      <w:r>
+        <w:rPr>
+          <w:rFonts w:ascii="Times New Roman" w:hAnsi="Times New Roman" w:cs="Times New Roman"/>
+          <w:sz w:val="24"/>
+          <w:szCs w:val="24"/>
+        </w:rPr>
+        <w:t>Lavinia</w:t>
+      </w:r>
+      <w:proofErr w:type="spellEnd"/>
+      <w:r>
+        <w:rPr>
+          <w:rFonts w:ascii="Times New Roman" w:hAnsi="Times New Roman" w:cs="Times New Roman"/>
+          <w:sz w:val="24"/>
+          <w:szCs w:val="24"/>
+        </w:rPr>
+        <w:t xml:space="preserve"> rendszere is használ</w:t>
+      </w:r>
+      <w:r>
+        <w:rPr>
+          <w:rFonts w:ascii="Times New Roman" w:hAnsi="Times New Roman" w:cs="Times New Roman"/>
+          <w:sz w:val="24"/>
+          <w:szCs w:val="24"/>
+        </w:rPr>
+        <w:t xml:space="preserve">. Szabad szoftver, melynek fejlesztését önkéntesek végzik közösségi alapon. A munka elsődleges </w:t>
       </w:r>
       <w:proofErr w:type="gramStart"/>
       <w:r>
@@ -6850,7 +6876,7 @@
           <w:rPr>
             <w:noProof/>
           </w:rPr>
-          <w:t>4</w:t>
+          <w:t>3</w:t>
         </w:r>
         <w:r>
           <w:fldChar w:fldCharType="end"/>
@@ -8876,7 +8902,7 @@
 </file>
 
 <file path=customXml/itemProps1.xml><?xml version="1.0" encoding="utf-8"?>
-<ds:datastoreItem xmlns:ds="http://schemas.openxmlformats.org/officeDocument/2006/customXml" ds:itemID="{F69ADBAB-89D3-4A47-8AAA-D04FA4EDD79F}">
+<ds:datastoreItem xmlns:ds="http://schemas.openxmlformats.org/officeDocument/2006/customXml" ds:itemID="{8275A5BC-C01C-4263-BE43-61729BF405A1}">
   <ds:schemaRefs>
     <ds:schemaRef ds:uri="http://schemas.openxmlformats.org/officeDocument/2006/bibliography"/>
   </ds:schemaRefs>

</xml_diff>